<commit_message>
Updated with a few test cases.
</commit_message>
<xml_diff>
--- a/sojourn_testing.docx
+++ b/sojourn_testing.docx
@@ -1123,10 +1123,7 @@
     </w:sdt>
     <w:p/>
     <w:p/>
-    <w:p>
-      <w:bookmarkStart w:id="0" w:name="_GoBack"/>
-      <w:bookmarkEnd w:id="0"/>
-    </w:p>
+    <w:p/>
     <w:p/>
     <w:p/>
     <w:p/>
@@ -1151,12 +1148,12 @@
       <w:pPr>
         <w:pStyle w:val="Heading1"/>
       </w:pPr>
-      <w:bookmarkStart w:id="1" w:name="_Toc416197543"/>
+      <w:bookmarkStart w:id="0" w:name="_Toc416197543"/>
       <w:r>
         <w:lastRenderedPageBreak/>
         <w:t>Test Cases</w:t>
       </w:r>
-      <w:bookmarkEnd w:id="1"/>
+      <w:bookmarkEnd w:id="0"/>
       <w:r>
         <w:br/>
       </w:r>
@@ -1264,6 +1261,9 @@
             <w:pPr>
               <w:jc w:val="center"/>
             </w:pPr>
+            <w:r>
+              <w:t>1</w:t>
+            </w:r>
           </w:p>
         </w:tc>
         <w:tc>
@@ -1274,6 +1274,9 @@
             <w:pPr>
               <w:cnfStyle w:val="000000100000" w:firstRow="0" w:lastRow="0" w:firstColumn="0" w:lastColumn="0" w:oddVBand="0" w:evenVBand="0" w:oddHBand="1" w:evenHBand="0" w:firstRowFirstColumn="0" w:firstRowLastColumn="0" w:lastRowFirstColumn="0" w:lastRowLastColumn="0"/>
             </w:pPr>
+            <w:r>
+              <w:t>Sound Manager Functionality</w:t>
+            </w:r>
           </w:p>
         </w:tc>
         <w:tc>
@@ -1284,6 +1287,9 @@
             <w:pPr>
               <w:cnfStyle w:val="000000100000" w:firstRow="0" w:lastRow="0" w:firstColumn="0" w:lastColumn="0" w:oddVBand="0" w:evenVBand="0" w:oddHBand="1" w:evenHBand="0" w:firstRowFirstColumn="0" w:firstRowLastColumn="0" w:lastRowFirstColumn="0" w:lastRowLastColumn="0"/>
             </w:pPr>
+            <w:r>
+              <w:t>Application</w:t>
+            </w:r>
           </w:p>
         </w:tc>
         <w:tc>
@@ -1294,6 +1300,12 @@
             <w:pPr>
               <w:cnfStyle w:val="000000100000" w:firstRow="0" w:lastRow="0" w:firstColumn="0" w:lastColumn="0" w:oddVBand="0" w:evenVBand="0" w:oddHBand="1" w:evenHBand="0" w:firstRowFirstColumn="0" w:firstRowLastColumn="0" w:lastRowFirstColumn="0" w:lastRowLastColumn="0"/>
             </w:pPr>
+            <w:r>
+              <w:t>Sound plays on the game</w:t>
+            </w:r>
+            <w:r>
+              <w:t xml:space="preserve"> via the sound manager</w:t>
+            </w:r>
           </w:p>
         </w:tc>
         <w:tc>
@@ -1304,6 +1316,9 @@
             <w:pPr>
               <w:cnfStyle w:val="000000100000" w:firstRow="0" w:lastRow="0" w:firstColumn="0" w:lastColumn="0" w:oddVBand="0" w:evenVBand="0" w:oddHBand="1" w:evenHBand="0" w:firstRowFirstColumn="0" w:firstRowLastColumn="0" w:lastRowFirstColumn="0" w:lastRowLastColumn="0"/>
             </w:pPr>
+            <w:r>
+              <w:t>pass</w:t>
+            </w:r>
           </w:p>
         </w:tc>
       </w:tr>
@@ -1320,6 +1335,9 @@
             <w:pPr>
               <w:jc w:val="center"/>
             </w:pPr>
+            <w:r>
+              <w:t>2</w:t>
+            </w:r>
           </w:p>
         </w:tc>
         <w:tc>
@@ -1330,6 +1348,9 @@
             <w:pPr>
               <w:cnfStyle w:val="000000000000" w:firstRow="0" w:lastRow="0" w:firstColumn="0" w:lastColumn="0" w:oddVBand="0" w:evenVBand="0" w:oddHBand="0" w:evenHBand="0" w:firstRowFirstColumn="0" w:firstRowLastColumn="0" w:lastRowFirstColumn="0" w:lastRowLastColumn="0"/>
             </w:pPr>
+            <w:r>
+              <w:t xml:space="preserve">Sprite Batching </w:t>
+            </w:r>
           </w:p>
         </w:tc>
         <w:tc>
@@ -1340,6 +1361,9 @@
             <w:pPr>
               <w:cnfStyle w:val="000000000000" w:firstRow="0" w:lastRow="0" w:firstColumn="0" w:lastColumn="0" w:oddVBand="0" w:evenVBand="0" w:oddHBand="0" w:evenHBand="0" w:firstRowFirstColumn="0" w:firstRowLastColumn="0" w:lastRowFirstColumn="0" w:lastRowLastColumn="0"/>
             </w:pPr>
+            <w:r>
+              <w:t>Application</w:t>
+            </w:r>
           </w:p>
         </w:tc>
         <w:tc>
@@ -1350,6 +1374,9 @@
             <w:pPr>
               <w:cnfStyle w:val="000000000000" w:firstRow="0" w:lastRow="0" w:firstColumn="0" w:lastColumn="0" w:oddVBand="0" w:evenVBand="0" w:oddHBand="0" w:evenHBand="0" w:firstRowFirstColumn="0" w:firstRowLastColumn="0" w:lastRowFirstColumn="0" w:lastRowLastColumn="0"/>
             </w:pPr>
+            <w:r>
+              <w:t>Sprites are drawn and loaded correctly</w:t>
+            </w:r>
           </w:p>
         </w:tc>
         <w:tc>
@@ -1360,6 +1387,9 @@
             <w:pPr>
               <w:cnfStyle w:val="000000000000" w:firstRow="0" w:lastRow="0" w:firstColumn="0" w:lastColumn="0" w:oddVBand="0" w:evenVBand="0" w:oddHBand="0" w:evenHBand="0" w:firstRowFirstColumn="0" w:firstRowLastColumn="0" w:lastRowFirstColumn="0" w:lastRowLastColumn="0"/>
             </w:pPr>
+            <w:r>
+              <w:t>pass</w:t>
+            </w:r>
           </w:p>
         </w:tc>
       </w:tr>
@@ -1377,6 +1407,9 @@
             <w:pPr>
               <w:jc w:val="center"/>
             </w:pPr>
+            <w:r>
+              <w:t>3</w:t>
+            </w:r>
           </w:p>
         </w:tc>
         <w:tc>
@@ -1387,6 +1420,12 @@
             <w:pPr>
               <w:cnfStyle w:val="000000100000" w:firstRow="0" w:lastRow="0" w:firstColumn="0" w:lastColumn="0" w:oddVBand="0" w:evenVBand="0" w:oddHBand="1" w:evenHBand="0" w:firstRowFirstColumn="0" w:firstRowLastColumn="0" w:lastRowFirstColumn="0" w:lastRowLastColumn="0"/>
             </w:pPr>
+            <w:r>
+              <w:t>AppWindow</w:t>
+            </w:r>
+            <w:r>
+              <w:t xml:space="preserve"> &amp; scene</w:t>
+            </w:r>
           </w:p>
         </w:tc>
         <w:tc>
@@ -1397,6 +1436,9 @@
             <w:pPr>
               <w:cnfStyle w:val="000000100000" w:firstRow="0" w:lastRow="0" w:firstColumn="0" w:lastColumn="0" w:oddVBand="0" w:evenVBand="0" w:oddHBand="1" w:evenHBand="0" w:firstRowFirstColumn="0" w:firstRowLastColumn="0" w:lastRowFirstColumn="0" w:lastRowLastColumn="0"/>
             </w:pPr>
+            <w:r>
+              <w:t>Application</w:t>
+            </w:r>
           </w:p>
         </w:tc>
         <w:tc>
@@ -1407,6 +1449,9 @@
             <w:pPr>
               <w:cnfStyle w:val="000000100000" w:firstRow="0" w:lastRow="0" w:firstColumn="0" w:lastColumn="0" w:oddVBand="0" w:evenVBand="0" w:oddHBand="1" w:evenHBand="0" w:firstRowFirstColumn="0" w:firstRowLastColumn="0" w:lastRowFirstColumn="0" w:lastRowLastColumn="0"/>
             </w:pPr>
+            <w:r>
+              <w:t>Scenes are drawn correctly</w:t>
+            </w:r>
           </w:p>
         </w:tc>
         <w:tc>
@@ -1417,6 +1462,9 @@
             <w:pPr>
               <w:cnfStyle w:val="000000100000" w:firstRow="0" w:lastRow="0" w:firstColumn="0" w:lastColumn="0" w:oddVBand="0" w:evenVBand="0" w:oddHBand="1" w:evenHBand="0" w:firstRowFirstColumn="0" w:firstRowLastColumn="0" w:lastRowFirstColumn="0" w:lastRowLastColumn="0"/>
             </w:pPr>
+            <w:r>
+              <w:t>pass</w:t>
+            </w:r>
           </w:p>
         </w:tc>
       </w:tr>
@@ -1433,6 +1481,9 @@
             <w:pPr>
               <w:jc w:val="center"/>
             </w:pPr>
+            <w:r>
+              <w:t>4</w:t>
+            </w:r>
           </w:p>
         </w:tc>
         <w:tc>
@@ -1443,6 +1494,9 @@
             <w:pPr>
               <w:cnfStyle w:val="000000000000" w:firstRow="0" w:lastRow="0" w:firstColumn="0" w:lastColumn="0" w:oddVBand="0" w:evenVBand="0" w:oddHBand="0" w:evenHBand="0" w:firstRowFirstColumn="0" w:firstRowLastColumn="0" w:lastRowFirstColumn="0" w:lastRowLastColumn="0"/>
             </w:pPr>
+            <w:r>
+              <w:t>Resource Manager Functionality</w:t>
+            </w:r>
           </w:p>
         </w:tc>
         <w:tc>
@@ -1453,6 +1507,9 @@
             <w:pPr>
               <w:cnfStyle w:val="000000000000" w:firstRow="0" w:lastRow="0" w:firstColumn="0" w:lastColumn="0" w:oddVBand="0" w:evenVBand="0" w:oddHBand="0" w:evenHBand="0" w:firstRowFirstColumn="0" w:firstRowLastColumn="0" w:lastRowFirstColumn="0" w:lastRowLastColumn="0"/>
             </w:pPr>
+            <w:r>
+              <w:t>Application</w:t>
+            </w:r>
           </w:p>
         </w:tc>
         <w:tc>
@@ -1463,6 +1520,9 @@
             <w:pPr>
               <w:cnfStyle w:val="000000000000" w:firstRow="0" w:lastRow="0" w:firstColumn="0" w:lastColumn="0" w:oddVBand="0" w:evenVBand="0" w:oddHBand="0" w:evenHBand="0" w:firstRowFirstColumn="0" w:firstRowLastColumn="0" w:lastRowFirstColumn="0" w:lastRowLastColumn="0"/>
             </w:pPr>
+            <w:r>
+              <w:t>Resources are created and destroyed successfully</w:t>
+            </w:r>
           </w:p>
         </w:tc>
         <w:tc>
@@ -1473,6 +1533,9 @@
             <w:pPr>
               <w:cnfStyle w:val="000000000000" w:firstRow="0" w:lastRow="0" w:firstColumn="0" w:lastColumn="0" w:oddVBand="0" w:evenVBand="0" w:oddHBand="0" w:evenHBand="0" w:firstRowFirstColumn="0" w:firstRowLastColumn="0" w:lastRowFirstColumn="0" w:lastRowLastColumn="0"/>
             </w:pPr>
+            <w:r>
+              <w:t>pass</w:t>
+            </w:r>
           </w:p>
         </w:tc>
       </w:tr>
@@ -1490,6 +1553,9 @@
             <w:pPr>
               <w:jc w:val="center"/>
             </w:pPr>
+            <w:r>
+              <w:t>5</w:t>
+            </w:r>
           </w:p>
         </w:tc>
         <w:tc>
@@ -1500,6 +1566,9 @@
             <w:pPr>
               <w:cnfStyle w:val="000000100000" w:firstRow="0" w:lastRow="0" w:firstColumn="0" w:lastColumn="0" w:oddVBand="0" w:evenVBand="0" w:oddHBand="1" w:evenHBand="0" w:firstRowFirstColumn="0" w:firstRowLastColumn="0" w:lastRowFirstColumn="0" w:lastRowLastColumn="0"/>
             </w:pPr>
+            <w:r>
+              <w:t xml:space="preserve">Particles &amp; Shaders </w:t>
+            </w:r>
           </w:p>
         </w:tc>
         <w:tc>
@@ -1510,6 +1579,9 @@
             <w:pPr>
               <w:cnfStyle w:val="000000100000" w:firstRow="0" w:lastRow="0" w:firstColumn="0" w:lastColumn="0" w:oddVBand="0" w:evenVBand="0" w:oddHBand="1" w:evenHBand="0" w:firstRowFirstColumn="0" w:firstRowLastColumn="0" w:lastRowFirstColumn="0" w:lastRowLastColumn="0"/>
             </w:pPr>
+            <w:r>
+              <w:t>Application</w:t>
+            </w:r>
           </w:p>
         </w:tc>
         <w:tc>
@@ -1520,6 +1592,9 @@
             <w:pPr>
               <w:cnfStyle w:val="000000100000" w:firstRow="0" w:lastRow="0" w:firstColumn="0" w:lastColumn="0" w:oddVBand="0" w:evenVBand="0" w:oddHBand="1" w:evenHBand="0" w:firstRowFirstColumn="0" w:firstRowLastColumn="0" w:lastRowFirstColumn="0" w:lastRowLastColumn="0"/>
             </w:pPr>
+            <w:r>
+              <w:t>The particles are visible and correct and shaders are applied correctly</w:t>
+            </w:r>
           </w:p>
         </w:tc>
         <w:tc>
@@ -1530,6 +1605,11 @@
             <w:pPr>
               <w:cnfStyle w:val="000000100000" w:firstRow="0" w:lastRow="0" w:firstColumn="0" w:lastColumn="0" w:oddVBand="0" w:evenVBand="0" w:oddHBand="1" w:evenHBand="0" w:firstRowFirstColumn="0" w:firstRowLastColumn="0" w:lastRowFirstColumn="0" w:lastRowLastColumn="0"/>
             </w:pPr>
+            <w:r>
+              <w:t>pass</w:t>
+            </w:r>
+            <w:bookmarkStart w:id="1" w:name="_GoBack"/>
+            <w:bookmarkEnd w:id="1"/>
           </w:p>
         </w:tc>
       </w:tr>
@@ -1838,7 +1918,7 @@
           <w:rPr>
             <w:noProof/>
           </w:rPr>
-          <w:t>1</w:t>
+          <w:t>2</w:t>
         </w:r>
         <w:r>
           <w:rPr>
@@ -3017,7 +3097,7 @@
 </file>
 
 <file path=customXml/itemProps2.xml><?xml version="1.0" encoding="utf-8"?>
-<ds:datastoreItem xmlns:ds="http://schemas.openxmlformats.org/officeDocument/2006/customXml" ds:itemID="{4112DDBE-2FCC-40EA-83FE-BD688F5B1463}">
+<ds:datastoreItem xmlns:ds="http://schemas.openxmlformats.org/officeDocument/2006/customXml" ds:itemID="{5D232398-F9C7-4B29-B43D-750D384B7F38}">
   <ds:schemaRefs>
     <ds:schemaRef ds:uri="http://schemas.openxmlformats.org/officeDocument/2006/bibliography"/>
   </ds:schemaRefs>

</xml_diff>